<commit_message>
update templates link in documentation
</commit_message>
<xml_diff>
--- a/CGMS-TF-MI-Publications/CGMSTFMI-WMOCoreProfile-Guidance-Documentation/CGMS-TFMI-WMOCoreProfile-Documentation.docx
+++ b/CGMS-TF-MI-Publications/CGMSTFMI-WMOCoreProfile-Guidance-Documentation/CGMS-TFMI-WMOCoreProfile-Documentation.docx
@@ -142,7 +142,7 @@
         <w:rPr>
           <w:noProof/>
         </w:rPr>
-        <w:instrText xml:space="preserve"> PAGEREF _Toc452566485 \h </w:instrText>
+        <w:instrText xml:space="preserve"> PAGEREF _Toc452567124 \h </w:instrText>
       </w:r>
       <w:r>
         <w:rPr>
@@ -219,7 +219,7 @@
         <w:rPr>
           <w:noProof/>
         </w:rPr>
-        <w:instrText xml:space="preserve"> PAGEREF _Toc452566486 \h </w:instrText>
+        <w:instrText xml:space="preserve"> PAGEREF _Toc452567125 \h </w:instrText>
       </w:r>
       <w:r>
         <w:rPr>
@@ -296,7 +296,7 @@
         <w:rPr>
           <w:noProof/>
         </w:rPr>
-        <w:instrText xml:space="preserve"> PAGEREF _Toc452566487 \h </w:instrText>
+        <w:instrText xml:space="preserve"> PAGEREF _Toc452567126 \h </w:instrText>
       </w:r>
       <w:r>
         <w:rPr>
@@ -373,7 +373,7 @@
         <w:rPr>
           <w:noProof/>
         </w:rPr>
-        <w:instrText xml:space="preserve"> PAGEREF _Toc452566488 \h </w:instrText>
+        <w:instrText xml:space="preserve"> PAGEREF _Toc452567127 \h </w:instrText>
       </w:r>
       <w:r>
         <w:rPr>
@@ -450,7 +450,7 @@
         <w:rPr>
           <w:noProof/>
         </w:rPr>
-        <w:instrText xml:space="preserve"> PAGEREF _Toc452566489 \h </w:instrText>
+        <w:instrText xml:space="preserve"> PAGEREF _Toc452567128 \h </w:instrText>
       </w:r>
       <w:r>
         <w:rPr>
@@ -467,7 +467,7 @@
         <w:rPr>
           <w:noProof/>
         </w:rPr>
-        <w:t>4</w:t>
+        <w:t>5</w:t>
       </w:r>
       <w:r>
         <w:rPr>
@@ -527,7 +527,7 @@
         <w:rPr>
           <w:noProof/>
         </w:rPr>
-        <w:instrText xml:space="preserve"> PAGEREF _Toc452566490 \h </w:instrText>
+        <w:instrText xml:space="preserve"> PAGEREF _Toc452567129 \h </w:instrText>
       </w:r>
       <w:r>
         <w:rPr>
@@ -604,7 +604,7 @@
         <w:rPr>
           <w:noProof/>
         </w:rPr>
-        <w:instrText xml:space="preserve"> PAGEREF _Toc452566491 \h </w:instrText>
+        <w:instrText xml:space="preserve"> PAGEREF _Toc452567130 \h </w:instrText>
       </w:r>
       <w:r>
         <w:rPr>
@@ -681,7 +681,7 @@
         <w:rPr>
           <w:noProof/>
         </w:rPr>
-        <w:instrText xml:space="preserve"> PAGEREF _Toc452566492 \h </w:instrText>
+        <w:instrText xml:space="preserve"> PAGEREF _Toc452567131 \h </w:instrText>
       </w:r>
       <w:r>
         <w:rPr>
@@ -698,7 +698,7 @@
         <w:rPr>
           <w:noProof/>
         </w:rPr>
-        <w:t>5</w:t>
+        <w:t>6</w:t>
       </w:r>
       <w:r>
         <w:rPr>
@@ -758,7 +758,7 @@
         <w:rPr>
           <w:noProof/>
         </w:rPr>
-        <w:instrText xml:space="preserve"> PAGEREF _Toc452566493 \h </w:instrText>
+        <w:instrText xml:space="preserve"> PAGEREF _Toc452567132 \h </w:instrText>
       </w:r>
       <w:r>
         <w:rPr>
@@ -835,7 +835,7 @@
         <w:rPr>
           <w:noProof/>
         </w:rPr>
-        <w:instrText xml:space="preserve"> PAGEREF _Toc452566494 \h </w:instrText>
+        <w:instrText xml:space="preserve"> PAGEREF _Toc452567133 \h </w:instrText>
       </w:r>
       <w:r>
         <w:rPr>
@@ -912,7 +912,7 @@
         <w:rPr>
           <w:noProof/>
         </w:rPr>
-        <w:instrText xml:space="preserve"> PAGEREF _Toc452566495 \h </w:instrText>
+        <w:instrText xml:space="preserve"> PAGEREF _Toc452567134 \h </w:instrText>
       </w:r>
       <w:r>
         <w:rPr>
@@ -929,7 +929,7 @@
         <w:rPr>
           <w:noProof/>
         </w:rPr>
-        <w:t>6</w:t>
+        <w:t>7</w:t>
       </w:r>
       <w:r>
         <w:rPr>
@@ -989,7 +989,7 @@
         <w:rPr>
           <w:noProof/>
         </w:rPr>
-        <w:instrText xml:space="preserve"> PAGEREF _Toc452566496 \h </w:instrText>
+        <w:instrText xml:space="preserve"> PAGEREF _Toc452567135 \h </w:instrText>
       </w:r>
       <w:r>
         <w:rPr>
@@ -1064,7 +1064,7 @@
         <w:rPr>
           <w:noProof/>
         </w:rPr>
-        <w:instrText xml:space="preserve"> PAGEREF _Toc452566497 \h </w:instrText>
+        <w:instrText xml:space="preserve"> PAGEREF _Toc452567136 \h </w:instrText>
       </w:r>
       <w:r>
         <w:rPr>
@@ -1139,7 +1139,7 @@
         <w:rPr>
           <w:noProof/>
         </w:rPr>
-        <w:instrText xml:space="preserve"> PAGEREF _Toc452566498 \h </w:instrText>
+        <w:instrText xml:space="preserve"> PAGEREF _Toc452567137 \h </w:instrText>
       </w:r>
       <w:r>
         <w:rPr>
@@ -1214,7 +1214,7 @@
         <w:rPr>
           <w:noProof/>
         </w:rPr>
-        <w:instrText xml:space="preserve"> PAGEREF _Toc452566499 \h </w:instrText>
+        <w:instrText xml:space="preserve"> PAGEREF _Toc452567138 \h </w:instrText>
       </w:r>
       <w:r>
         <w:rPr>
@@ -1291,7 +1291,7 @@
         <w:rPr>
           <w:noProof/>
         </w:rPr>
-        <w:instrText xml:space="preserve"> PAGEREF _Toc452566500 \h </w:instrText>
+        <w:instrText xml:space="preserve"> PAGEREF _Toc452567139 \h </w:instrText>
       </w:r>
       <w:r>
         <w:rPr>
@@ -1366,7 +1366,7 @@
         <w:rPr>
           <w:noProof/>
         </w:rPr>
-        <w:instrText xml:space="preserve"> PAGEREF _Toc452566501 \h </w:instrText>
+        <w:instrText xml:space="preserve"> PAGEREF _Toc452567140 \h </w:instrText>
       </w:r>
       <w:r>
         <w:rPr>
@@ -1441,7 +1441,7 @@
         <w:rPr>
           <w:noProof/>
         </w:rPr>
-        <w:instrText xml:space="preserve"> PAGEREF _Toc452566502 \h </w:instrText>
+        <w:instrText xml:space="preserve"> PAGEREF _Toc452567141 \h </w:instrText>
       </w:r>
       <w:r>
         <w:rPr>
@@ -1518,7 +1518,7 @@
         <w:rPr>
           <w:noProof/>
         </w:rPr>
-        <w:instrText xml:space="preserve"> PAGEREF _Toc452566503 \h </w:instrText>
+        <w:instrText xml:space="preserve"> PAGEREF _Toc452567142 \h </w:instrText>
       </w:r>
       <w:r>
         <w:rPr>
@@ -1595,7 +1595,7 @@
         <w:rPr>
           <w:noProof/>
         </w:rPr>
-        <w:instrText xml:space="preserve"> PAGEREF _Toc452566504 \h </w:instrText>
+        <w:instrText xml:space="preserve"> PAGEREF _Toc452567143 \h </w:instrText>
       </w:r>
       <w:r>
         <w:rPr>
@@ -1672,7 +1672,7 @@
         <w:rPr>
           <w:noProof/>
         </w:rPr>
-        <w:instrText xml:space="preserve"> PAGEREF _Toc452566505 \h </w:instrText>
+        <w:instrText xml:space="preserve"> PAGEREF _Toc452567144 \h </w:instrText>
       </w:r>
       <w:r>
         <w:rPr>
@@ -1749,7 +1749,7 @@
         <w:rPr>
           <w:noProof/>
         </w:rPr>
-        <w:instrText xml:space="preserve"> PAGEREF _Toc452566506 \h </w:instrText>
+        <w:instrText xml:space="preserve"> PAGEREF _Toc452567145 \h </w:instrText>
       </w:r>
       <w:r>
         <w:rPr>
@@ -1826,7 +1826,7 @@
         <w:rPr>
           <w:noProof/>
         </w:rPr>
-        <w:instrText xml:space="preserve"> PAGEREF _Toc452566507 \h </w:instrText>
+        <w:instrText xml:space="preserve"> PAGEREF _Toc452567146 \h </w:instrText>
       </w:r>
       <w:r>
         <w:rPr>
@@ -1882,7 +1882,7 @@
         <w:pStyle w:val="Heading1"/>
         <w:jc w:val="both"/>
       </w:pPr>
-      <w:bookmarkStart w:id="0" w:name="_Toc452566485"/>
+      <w:bookmarkStart w:id="0" w:name="_Toc452567124"/>
       <w:r>
         <w:t>Introduction</w:t>
       </w:r>
@@ -2061,7 +2061,7 @@
         <w:jc w:val="both"/>
       </w:pPr>
       <w:bookmarkStart w:id="1" w:name="_Ref451789556"/>
-      <w:bookmarkStart w:id="2" w:name="_Toc452566486"/>
+      <w:bookmarkStart w:id="2" w:name="_Toc452567125"/>
       <w:r>
         <w:t>References</w:t>
       </w:r>
@@ -2074,6 +2074,22 @@
       </w:pPr>
       <w:r>
         <w:t>WMO Core Profile 1.3 Template:</w:t>
+      </w:r>
+    </w:p>
+    <w:p>
+      <w:pPr>
+        <w:jc w:val="both"/>
+        <w:rPr>
+          <w:sz w:val="20"/>
+          <w:szCs w:val="20"/>
+        </w:rPr>
+      </w:pPr>
+      <w:r>
+        <w:rPr>
+          <w:sz w:val="20"/>
+          <w:szCs w:val="20"/>
+        </w:rPr>
+        <w:t>To view the template use that link:</w:t>
       </w:r>
     </w:p>
     <w:p>
@@ -2091,16 +2107,24 @@
             <w:sz w:val="20"/>
             <w:szCs w:val="20"/>
           </w:rPr>
-          <w:t>https://github.com/CGMS-TFMI/CGMSTFMI-Teleconferences/blob/master/CGMS-TF-MI-Publications/WMO-Core-Profile-1.3-Examples/WMOCoreProfile1.3-Template.xml</w:t>
+          <w:t>https://github.com/CGMS-TFMI/CGMSTFMI-Teleconferences/blob/master/CGMS-TF-MI-Publications/CGMSTFMI-WMOCoreProfile-Guidance-Documentation/WMO-Core-Profile-Templates/WMOCoreProfile1.3-Template.xml</w:t>
         </w:r>
       </w:hyperlink>
     </w:p>
     <w:p>
       <w:pPr>
         <w:jc w:val="both"/>
-      </w:pPr>
-      <w:r>
-        <w:t xml:space="preserve">WMOCore Profile 1.3 Raw Template: </w:t>
+        <w:rPr>
+          <w:sz w:val="20"/>
+          <w:szCs w:val="20"/>
+        </w:rPr>
+      </w:pPr>
+      <w:r>
+        <w:rPr>
+          <w:sz w:val="20"/>
+          <w:szCs w:val="20"/>
+        </w:rPr>
+        <w:t>to download the template use that link:</w:t>
       </w:r>
     </w:p>
     <w:p>
@@ -2118,33 +2142,166 @@
             <w:sz w:val="20"/>
             <w:szCs w:val="20"/>
           </w:rPr>
-          <w:t>https://github.com/CGMS-TFMI/CGMSTFMI-Teleconferences/blob/master/CGMS-TF-MI-Publications/WMO-Core-Profile-1.3-Examples/WMOCoreProfile1.3-RawTemplate.xml</w:t>
+          <w:t>https://raw.githubusercontent.com/CGMS-TFMI/CGMSTFMI-Teleconferences/master/CGMS-TF-MI-Publications/CGMSTFMI-WMOCoreProfile-Guidance-Documentation/WMO-Core-Profile-Templates/WMOCoreProfile1.3-Te</w:t>
+        </w:r>
+        <w:r>
+          <w:rPr>
+            <w:rStyle w:val="Hyperlink"/>
+            <w:sz w:val="20"/>
+            <w:szCs w:val="20"/>
+          </w:rPr>
+          <w:t>m</w:t>
+        </w:r>
+        <w:r>
+          <w:rPr>
+            <w:rStyle w:val="Hyperlink"/>
+            <w:sz w:val="20"/>
+            <w:szCs w:val="20"/>
+          </w:rPr>
+          <w:t>plate.xml</w:t>
         </w:r>
       </w:hyperlink>
-    </w:p>
-    <w:p>
-      <w:pPr>
-        <w:jc w:val="both"/>
-      </w:pPr>
-      <w:r>
-        <w:t xml:space="preserve">CGMS TFMI </w:t>
-      </w:r>
-      <w:r>
-        <w:t>Information Model</w:t>
-      </w:r>
-      <w:r>
-        <w:t xml:space="preserve">: </w:t>
-      </w:r>
-    </w:p>
-    <w:p>
-      <w:pPr>
-        <w:jc w:val="both"/>
+      <w:r>
         <w:rPr>
           <w:sz w:val="20"/>
           <w:szCs w:val="20"/>
         </w:rPr>
+        <w:t xml:space="preserve"> </w:t>
+      </w:r>
+    </w:p>
+    <w:p>
+      <w:pPr>
+        <w:jc w:val="both"/>
+      </w:pPr>
+      <w:r>
+        <w:t xml:space="preserve">WMOCore Profile 1.3 Raw Template: </w:t>
+      </w:r>
+    </w:p>
+    <w:p>
+      <w:pPr>
+        <w:jc w:val="both"/>
+        <w:rPr>
+          <w:sz w:val="20"/>
+          <w:szCs w:val="20"/>
+        </w:rPr>
+      </w:pPr>
+      <w:r>
+        <w:rPr>
+          <w:sz w:val="20"/>
+          <w:szCs w:val="20"/>
+        </w:rPr>
+        <w:t>To view the template use that link:</w:t>
+      </w:r>
+    </w:p>
+    <w:p>
+      <w:pPr>
+        <w:jc w:val="both"/>
+        <w:rPr>
+          <w:sz w:val="20"/>
+          <w:szCs w:val="20"/>
+        </w:rPr>
       </w:pPr>
       <w:hyperlink r:id="rId11" w:history="1">
+        <w:r>
+          <w:rPr>
+            <w:rStyle w:val="Hyperlink"/>
+            <w:sz w:val="20"/>
+            <w:szCs w:val="20"/>
+          </w:rPr>
+          <w:t>https://github.com/CGMS-TFMI/CGMSTFMI-Teleconferences/blob/master/CGMS-TF-MI-Publications/CGMSTFMI-WMOCoreProfile-Guidance-Documentation/WMO-Core-Profile-Te</w:t>
+        </w:r>
+        <w:r>
+          <w:rPr>
+            <w:rStyle w:val="Hyperlink"/>
+            <w:sz w:val="20"/>
+            <w:szCs w:val="20"/>
+          </w:rPr>
+          <w:t>m</w:t>
+        </w:r>
+        <w:r>
+          <w:rPr>
+            <w:rStyle w:val="Hyperlink"/>
+            <w:sz w:val="20"/>
+            <w:szCs w:val="20"/>
+          </w:rPr>
+          <w:t>plates/WMO</w:t>
+        </w:r>
+        <w:r>
+          <w:rPr>
+            <w:rStyle w:val="Hyperlink"/>
+            <w:sz w:val="20"/>
+            <w:szCs w:val="20"/>
+          </w:rPr>
+          <w:t>C</w:t>
+        </w:r>
+        <w:r>
+          <w:rPr>
+            <w:rStyle w:val="Hyperlink"/>
+            <w:sz w:val="20"/>
+            <w:szCs w:val="20"/>
+          </w:rPr>
+          <w:t>oreProfile1.3-RawTemplate.xml</w:t>
+        </w:r>
+      </w:hyperlink>
+    </w:p>
+    <w:p>
+      <w:pPr>
+        <w:jc w:val="both"/>
+        <w:rPr>
+          <w:sz w:val="20"/>
+          <w:szCs w:val="20"/>
+        </w:rPr>
+      </w:pPr>
+      <w:r>
+        <w:rPr>
+          <w:sz w:val="20"/>
+          <w:szCs w:val="20"/>
+        </w:rPr>
+        <w:t>to download the template use that link:</w:t>
+      </w:r>
+    </w:p>
+    <w:p>
+      <w:pPr>
+        <w:jc w:val="both"/>
+        <w:rPr>
+          <w:sz w:val="20"/>
+          <w:szCs w:val="20"/>
+        </w:rPr>
+      </w:pPr>
+      <w:hyperlink r:id="rId12" w:history="1">
+        <w:r>
+          <w:rPr>
+            <w:rStyle w:val="Hyperlink"/>
+            <w:sz w:val="20"/>
+            <w:szCs w:val="20"/>
+          </w:rPr>
+          <w:t>https://raw.githubusercontent.com/CGMS-TFMI/CGMSTFMI-Teleconferences/master/CGMS-TF-MI-Publications/CGMSTFMI-WMOCoreProfile-Guidance-Documentation/WMO-Core-Profile-Templates/WMOCoreProfile1.3-RawTemplate.xml</w:t>
+        </w:r>
+      </w:hyperlink>
+    </w:p>
+    <w:p>
+      <w:pPr>
+        <w:jc w:val="both"/>
+      </w:pPr>
+      <w:r>
+        <w:t xml:space="preserve">CGMS TFMI </w:t>
+      </w:r>
+      <w:r>
+        <w:t>Information Model</w:t>
+      </w:r>
+      <w:r>
+        <w:t xml:space="preserve">: </w:t>
+      </w:r>
+    </w:p>
+    <w:p>
+      <w:pPr>
+        <w:jc w:val="both"/>
+        <w:rPr>
+          <w:sz w:val="20"/>
+          <w:szCs w:val="20"/>
+        </w:rPr>
+      </w:pPr>
+      <w:hyperlink r:id="rId13" w:history="1">
         <w:r>
           <w:rPr>
             <w:rStyle w:val="Hyperlink"/>
@@ -2176,7 +2333,7 @@
       <w:pPr>
         <w:jc w:val="both"/>
       </w:pPr>
-      <w:hyperlink r:id="rId12" w:history="1">
+      <w:hyperlink r:id="rId14" w:history="1">
         <w:r>
           <w:rPr>
             <w:rStyle w:val="Hyperlink"/>
@@ -2214,7 +2371,7 @@
         </w:rPr>
         <w:t xml:space="preserve">Part 1 : </w:t>
       </w:r>
-      <w:hyperlink r:id="rId13" w:history="1">
+      <w:hyperlink r:id="rId15" w:history="1">
         <w:r>
           <w:rPr>
             <w:rStyle w:val="Hyperlink"/>
@@ -2236,7 +2393,7 @@
         </w:rPr>
         <w:t xml:space="preserve">Part 2 : </w:t>
       </w:r>
-      <w:hyperlink r:id="rId14" w:history="1">
+      <w:hyperlink r:id="rId16" w:history="1">
         <w:r>
           <w:rPr>
             <w:rStyle w:val="Hyperlink"/>
@@ -2254,7 +2411,7 @@
       <w:r>
         <w:t xml:space="preserve">OSCAR Space-based capabilities: </w:t>
       </w:r>
-      <w:hyperlink r:id="rId15" w:history="1">
+      <w:hyperlink r:id="rId17" w:history="1">
         <w:r>
           <w:rPr>
             <w:rStyle w:val="Hyperlink"/>
@@ -2270,9 +2427,8 @@
       <w:pPr>
         <w:pStyle w:val="Heading1"/>
       </w:pPr>
-      <w:bookmarkStart w:id="3" w:name="_Toc452566487"/>
-      <w:r>
-        <w:lastRenderedPageBreak/>
+      <w:bookmarkStart w:id="3" w:name="_Toc452567126"/>
+      <w:r>
         <w:t>WIS DIscovery Metadata</w:t>
       </w:r>
       <w:bookmarkEnd w:id="3"/>
@@ -2281,7 +2437,7 @@
       <w:pPr>
         <w:pStyle w:val="Heading2"/>
       </w:pPr>
-      <w:bookmarkStart w:id="4" w:name="_Toc452566488"/>
+      <w:bookmarkStart w:id="4" w:name="_Toc452567127"/>
       <w:r>
         <w:t>WMO Core Profile Presentation</w:t>
       </w:r>
@@ -2718,8 +2874,9 @@
       <w:pPr>
         <w:pStyle w:val="Heading2"/>
       </w:pPr>
-      <w:bookmarkStart w:id="5" w:name="_Toc452566489"/>
-      <w:r>
+      <w:bookmarkStart w:id="5" w:name="_Toc452567128"/>
+      <w:r>
+        <w:lastRenderedPageBreak/>
         <w:t>WMO Core Profile and ISO standard</w:t>
       </w:r>
       <w:bookmarkEnd w:id="5"/>
@@ -2804,446 +2961,448 @@
       <w:pPr>
         <w:pStyle w:val="Heading2"/>
       </w:pPr>
-      <w:bookmarkStart w:id="6" w:name="_Toc452566490"/>
+      <w:bookmarkStart w:id="6" w:name="_Toc452567129"/>
+      <w:r>
+        <w:t>WMO Core Profile Metadata Scope</w:t>
+      </w:r>
+      <w:bookmarkEnd w:id="6"/>
+    </w:p>
+    <w:p>
+      <w:pPr>
+        <w:jc w:val="both"/>
+      </w:pPr>
+      <w:r>
+        <w:t xml:space="preserve">One difficulty </w:t>
+      </w:r>
+      <w:r>
+        <w:t xml:space="preserve">when creating a metadata record is to understand </w:t>
+      </w:r>
+      <w:r>
+        <w:t xml:space="preserve">what should </w:t>
+      </w:r>
+      <w:r>
+        <w:t xml:space="preserve">be </w:t>
+      </w:r>
+      <w:r>
+        <w:t>describe</w:t>
+      </w:r>
+      <w:r>
+        <w:t>d in the record</w:t>
+      </w:r>
+      <w:r>
+        <w:t xml:space="preserve"> for a particular product</w:t>
+      </w:r>
+      <w:r>
+        <w:t xml:space="preserve">. </w:t>
+      </w:r>
+      <w:r>
+        <w:t>Indeed, p</w:t>
+      </w:r>
+      <w:r>
+        <w:t>rodu</w:t>
+      </w:r>
+      <w:r>
+        <w:t xml:space="preserve">cts of the same type during the life time </w:t>
+      </w:r>
+      <w:r>
+        <w:t xml:space="preserve">of a satellite or </w:t>
+      </w:r>
+      <w:r>
+        <w:t xml:space="preserve">for </w:t>
+      </w:r>
+      <w:r>
+        <w:t xml:space="preserve">forecast outputs are continuously </w:t>
+      </w:r>
+      <w:r>
+        <w:t>produced and c</w:t>
+      </w:r>
+      <w:r>
+        <w:t xml:space="preserve">reating a </w:t>
+      </w:r>
+      <w:r>
+        <w:t>new metadata record for each</w:t>
+      </w:r>
+      <w:r>
+        <w:t xml:space="preserve"> individua</w:t>
+      </w:r>
+      <w:r>
+        <w:t xml:space="preserve">l </w:t>
+      </w:r>
+      <w:r>
+        <w:t xml:space="preserve">satellite instrument </w:t>
+      </w:r>
+      <w:r>
+        <w:t>measurement granule produced every three minutes</w:t>
+      </w:r>
+      <w:r>
+        <w:t xml:space="preserve"> or forecast run </w:t>
+      </w:r>
+      <w:r>
+        <w:t xml:space="preserve">produced three times a day </w:t>
+      </w:r>
+      <w:r>
+        <w:t xml:space="preserve">would make the </w:t>
+      </w:r>
+      <w:r>
+        <w:t xml:space="preserve">WIS </w:t>
+      </w:r>
+      <w:r>
+        <w:t>catalogue</w:t>
+      </w:r>
+      <w:r>
+        <w:t>s</w:t>
+      </w:r>
+      <w:r>
+        <w:t xml:space="preserve"> continuously growing and wo</w:t>
+      </w:r>
+      <w:r>
+        <w:t>uld damage the search experience</w:t>
+      </w:r>
+      <w:r>
+        <w:t>. In that case,</w:t>
+      </w:r>
+      <w:r>
+        <w:t xml:space="preserve"> </w:t>
+      </w:r>
+      <w:r>
+        <w:t xml:space="preserve">there would be for instance thousands of metadata records returned, with all of them having almost the same information apart from the measurement time </w:t>
+      </w:r>
+      <w:r>
+        <w:t xml:space="preserve">when looking for </w:t>
+      </w:r>
+      <w:r>
+        <w:t xml:space="preserve">instance, for </w:t>
+      </w:r>
+      <w:r>
+        <w:t xml:space="preserve">Infrared radiances from </w:t>
+      </w:r>
+      <w:r>
+        <w:t xml:space="preserve">the </w:t>
+      </w:r>
+      <w:r>
+        <w:t>NOAA GEOS</w:t>
+      </w:r>
+      <w:r>
+        <w:t xml:space="preserve"> satellite</w:t>
+      </w:r>
+      <w:r>
+        <w:t>.</w:t>
+      </w:r>
+      <w:r>
+        <w:t xml:space="preserve"> This would dramatically damaged the search experience and would make it difficult to find products.</w:t>
+      </w:r>
+      <w:r>
+        <w:t xml:space="preserve"> </w:t>
+      </w:r>
+    </w:p>
+    <w:p>
+      <w:pPr>
+        <w:jc w:val="both"/>
+      </w:pPr>
+      <w:r>
+        <w:t xml:space="preserve">For this reason, the CGMS TFMI recommends </w:t>
+      </w:r>
+      <w:r>
+        <w:t>creating</w:t>
+      </w:r>
+      <w:r>
+        <w:t xml:space="preserve"> one metadata record for an entire “collection” of products where in the </w:t>
+      </w:r>
+      <w:r>
+        <w:t>collection,</w:t>
+      </w:r>
+      <w:r>
+        <w:t xml:space="preserve"> the </w:t>
+      </w:r>
+      <w:r>
+        <w:t xml:space="preserve">satellite </w:t>
+      </w:r>
+      <w:r>
+        <w:t>product will only vary within one or multiple dimensions</w:t>
+      </w:r>
+      <w:r>
+        <w:t xml:space="preserve"> (time, </w:t>
+      </w:r>
+      <w:r>
+        <w:t xml:space="preserve">geographical position) while still </w:t>
+      </w:r>
+      <w:r>
+        <w:t>coming from the same instrument</w:t>
+      </w:r>
+      <w:r>
+        <w:t>. For instance</w:t>
+      </w:r>
+      <w:r>
+        <w:t>,</w:t>
+      </w:r>
+      <w:r>
+        <w:t xml:space="preserve"> EUMETSAT Meteosat Second Generation (MSG) Seviri Level 1.5 which describes all </w:t>
+      </w:r>
+      <w:r>
+        <w:t xml:space="preserve">the level 1.5 </w:t>
+      </w:r>
+      <w:r>
+        <w:t>radiance</w:t>
+      </w:r>
+      <w:r>
+        <w:t>s</w:t>
+      </w:r>
+      <w:r>
+        <w:t xml:space="preserve"> over the entire MSG mission is described by one </w:t>
+      </w:r>
+      <w:r>
+        <w:t xml:space="preserve">unique metadata </w:t>
+      </w:r>
+      <w:r>
+        <w:t xml:space="preserve">record. </w:t>
+      </w:r>
+      <w:r>
+        <w:t xml:space="preserve">The user discovering this product collection via the WIS portals </w:t>
+      </w:r>
+      <w:r>
+        <w:t>is</w:t>
+      </w:r>
+      <w:r>
+        <w:t xml:space="preserve"> re-directed to a</w:t>
+      </w:r>
+      <w:r>
+        <w:t xml:space="preserve"> EUMETSAT service offering </w:t>
+      </w:r>
+      <w:r>
+        <w:t xml:space="preserve">sub-sampling capacities </w:t>
+      </w:r>
+      <w:r>
+        <w:t>for selecting the interesting time period and geographic region</w:t>
+      </w:r>
+      <w:r>
+        <w:t>.</w:t>
+      </w:r>
+      <w:r>
+        <w:t xml:space="preserve"> It up to the product provider to decide what is valid collection.</w:t>
+      </w:r>
+    </w:p>
+    <w:p>
+      <w:pPr>
+        <w:pStyle w:val="Heading1"/>
+      </w:pPr>
+      <w:bookmarkStart w:id="7" w:name="_Toc452567130"/>
+      <w:r>
+        <w:t>WIS product Categories</w:t>
+      </w:r>
+      <w:bookmarkEnd w:id="7"/>
+    </w:p>
+    <w:p>
+      <w:pPr>
+        <w:jc w:val="both"/>
+      </w:pPr>
+      <w:r>
+        <w:t xml:space="preserve">The WIS comprises two different families of products and </w:t>
+      </w:r>
+      <w:r>
+        <w:t xml:space="preserve">associated </w:t>
+      </w:r>
+      <w:r>
+        <w:t>metadata records</w:t>
+      </w:r>
+      <w:r>
+        <w:t>: The GTS and the DCPC</w:t>
+      </w:r>
+      <w:r>
+        <w:t>/NC</w:t>
+      </w:r>
+      <w:r>
+        <w:t xml:space="preserve"> products</w:t>
+      </w:r>
+      <w:r>
+        <w:t>. The first category is regrouping all datasets intended for global exchange to be distributed via GTS and subject to follow and respect the GTS standard</w:t>
+      </w:r>
+      <w:r>
+        <w:t>s</w:t>
+      </w:r>
+      <w:r>
+        <w:t xml:space="preserve"> and regulation</w:t>
+      </w:r>
+      <w:r>
+        <w:t>s</w:t>
+      </w:r>
+      <w:r>
+        <w:t xml:space="preserve"> such as h</w:t>
+      </w:r>
+      <w:r>
+        <w:t xml:space="preserve">aving a bulletin </w:t>
+      </w:r>
+      <w:r>
+        <w:t xml:space="preserve">header and providing information allowing WIS portals to directly </w:t>
+      </w:r>
+      <w:r>
+        <w:t>re-</w:t>
+      </w:r>
+      <w:r>
+        <w:t>distribute those datasets. Defining metadata records for the GTS bulletin datasets need to follow a set of additional rules</w:t>
+      </w:r>
+      <w:r>
+        <w:t xml:space="preserve"> and requires an understanding of the GTS</w:t>
+      </w:r>
+      <w:r>
+        <w:t xml:space="preserve">. The second category is </w:t>
+      </w:r>
+      <w:r>
+        <w:t>regrouping</w:t>
+      </w:r>
+      <w:r>
+        <w:t xml:space="preserve"> datasets described and searchable from the WIS catalogues but served from the different responsible organizations via their own infrastructure and data access services. These products</w:t>
+      </w:r>
+      <w:r>
+        <w:t xml:space="preserve"> also called DCPC products</w:t>
+      </w:r>
+      <w:r>
+        <w:t xml:space="preserve"> are the typical datasets to be distributed by satellite providers and shared within the meteorological community.</w:t>
+      </w:r>
+      <w:r>
+        <w:t xml:space="preserve"> The WMCP 1.3 metadata records for DCPC datasets have to follow</w:t>
+      </w:r>
+      <w:r>
+        <w:t xml:space="preserve"> </w:t>
+      </w:r>
+      <w:r>
+        <w:t xml:space="preserve">a minimum set </w:t>
+      </w:r>
+      <w:r>
+        <w:t xml:space="preserve">of </w:t>
+      </w:r>
+      <w:r>
+        <w:t>rules to stay compliant with the standard.</w:t>
+      </w:r>
+    </w:p>
+    <w:p>
+      <w:pPr>
+        <w:jc w:val="both"/>
+      </w:pPr>
+      <w:r>
+        <w:t xml:space="preserve">The present guide is a solely focusing on describing how to create metadata records for the second category </w:t>
+      </w:r>
+      <w:r>
+        <w:t xml:space="preserve">(DCPC datasets) as it is </w:t>
+      </w:r>
+      <w:r>
+        <w:t xml:space="preserve">most </w:t>
+      </w:r>
+      <w:r>
+        <w:t xml:space="preserve">useful for the meteorological satellite data providers. </w:t>
+      </w:r>
+      <w:r>
+        <w:t xml:space="preserve">Please read </w:t>
+      </w:r>
+      <w:r>
+        <w:t xml:space="preserve">the </w:t>
+      </w:r>
+      <w:r>
+        <w:t xml:space="preserve">WIS Guidance for </w:t>
+      </w:r>
       <w:r>
         <w:lastRenderedPageBreak/>
-        <w:t>WMO Core Profile Metadata Scope</w:t>
-      </w:r>
-      <w:bookmarkEnd w:id="6"/>
-    </w:p>
-    <w:p>
-      <w:pPr>
-        <w:jc w:val="both"/>
-      </w:pPr>
-      <w:r>
-        <w:t xml:space="preserve">One difficulty </w:t>
-      </w:r>
-      <w:r>
-        <w:t xml:space="preserve">when creating a metadata record is to understand </w:t>
-      </w:r>
-      <w:r>
-        <w:t xml:space="preserve">what should </w:t>
-      </w:r>
-      <w:r>
-        <w:t xml:space="preserve">be </w:t>
-      </w:r>
-      <w:r>
-        <w:t>describe</w:t>
-      </w:r>
-      <w:r>
-        <w:t>d in the record</w:t>
-      </w:r>
-      <w:r>
-        <w:t xml:space="preserve"> for a particular product</w:t>
-      </w:r>
-      <w:r>
-        <w:t xml:space="preserve">. </w:t>
-      </w:r>
-      <w:r>
-        <w:t>Indeed, p</w:t>
-      </w:r>
-      <w:r>
-        <w:t>rodu</w:t>
-      </w:r>
-      <w:r>
-        <w:t xml:space="preserve">cts of the same type during the life time </w:t>
-      </w:r>
-      <w:r>
-        <w:t xml:space="preserve">of a satellite or </w:t>
-      </w:r>
-      <w:r>
-        <w:t xml:space="preserve">for </w:t>
-      </w:r>
-      <w:r>
-        <w:t xml:space="preserve">forecast outputs are continuously </w:t>
-      </w:r>
-      <w:r>
-        <w:t>produced and c</w:t>
-      </w:r>
-      <w:r>
-        <w:t xml:space="preserve">reating a </w:t>
-      </w:r>
-      <w:r>
-        <w:t>new metadata record for each</w:t>
-      </w:r>
-      <w:r>
-        <w:t xml:space="preserve"> individua</w:t>
-      </w:r>
-      <w:r>
-        <w:t xml:space="preserve">l </w:t>
-      </w:r>
-      <w:r>
-        <w:t xml:space="preserve">satellite instrument </w:t>
-      </w:r>
-      <w:r>
-        <w:t>measurement granule produced every three minutes</w:t>
-      </w:r>
-      <w:r>
-        <w:t xml:space="preserve"> or forecast run </w:t>
-      </w:r>
-      <w:r>
-        <w:t xml:space="preserve">produced three times a day </w:t>
-      </w:r>
-      <w:r>
-        <w:t xml:space="preserve">would make the </w:t>
-      </w:r>
-      <w:r>
-        <w:t xml:space="preserve">WIS </w:t>
-      </w:r>
-      <w:r>
-        <w:t>catalogue</w:t>
-      </w:r>
-      <w:r>
-        <w:t>s</w:t>
-      </w:r>
-      <w:r>
-        <w:t xml:space="preserve"> continuously growing and wo</w:t>
-      </w:r>
-      <w:r>
-        <w:t>uld damage the search experience</w:t>
-      </w:r>
-      <w:r>
-        <w:t>. In that case,</w:t>
+        <w:t>creating bulletin metadata</w:t>
+      </w:r>
+      <w:r>
+        <w:t xml:space="preserve"> (See </w:t>
+      </w:r>
+      <w:r>
+        <w:fldChar w:fldCharType="begin"/>
+      </w:r>
+      <w:r>
+        <w:instrText xml:space="preserve"> REF _Ref451789556 \r \h </w:instrText>
+      </w:r>
+      <w:r>
+        <w:fldChar w:fldCharType="separate"/>
+      </w:r>
+      <w:r>
+        <w:t>2</w:t>
+      </w:r>
+      <w:r>
+        <w:fldChar w:fldCharType="end"/>
       </w:r>
       <w:r>
         <w:t xml:space="preserve"> </w:t>
       </w:r>
       <w:r>
-        <w:t xml:space="preserve">there would be for instance thousands of metadata records returned, with all of them having almost the same information apart from the measurement time </w:t>
-      </w:r>
-      <w:r>
-        <w:t xml:space="preserve">when looking for </w:t>
-      </w:r>
-      <w:r>
-        <w:t xml:space="preserve">instance, for </w:t>
-      </w:r>
-      <w:r>
-        <w:t xml:space="preserve">Infrared radiances from </w:t>
-      </w:r>
-      <w:r>
-        <w:t xml:space="preserve">the </w:t>
-      </w:r>
-      <w:r>
-        <w:t>NOAA GEOS</w:t>
-      </w:r>
-      <w:r>
-        <w:t xml:space="preserve"> satellite</w:t>
-      </w:r>
-      <w:r>
-        <w:t>.</w:t>
-      </w:r>
-      <w:r>
-        <w:t xml:space="preserve"> This would dramatically damaged the search experience and would make it difficult to find products.</w:t>
-      </w:r>
-      <w:r>
-        <w:t xml:space="preserve"> </w:t>
-      </w:r>
-    </w:p>
-    <w:p>
-      <w:pPr>
-        <w:jc w:val="both"/>
-      </w:pPr>
-      <w:r>
-        <w:t xml:space="preserve">For this reason, the CGMS TFMI recommends </w:t>
-      </w:r>
-      <w:r>
-        <w:t>creating</w:t>
-      </w:r>
-      <w:r>
-        <w:t xml:space="preserve"> one metadata record for an entire “collection” of products where in the </w:t>
-      </w:r>
-      <w:r>
-        <w:t>collection,</w:t>
-      </w:r>
-      <w:r>
-        <w:t xml:space="preserve"> the </w:t>
-      </w:r>
-      <w:r>
-        <w:t xml:space="preserve">satellite </w:t>
-      </w:r>
-      <w:r>
-        <w:t>product will only vary within one or multiple dimensions</w:t>
-      </w:r>
-      <w:r>
-        <w:t xml:space="preserve"> (time, </w:t>
-      </w:r>
-      <w:r>
-        <w:t xml:space="preserve">geographical position) while still </w:t>
-      </w:r>
-      <w:r>
-        <w:t>coming from the same instrument</w:t>
-      </w:r>
-      <w:r>
-        <w:t>. For instance</w:t>
-      </w:r>
-      <w:r>
-        <w:t>,</w:t>
-      </w:r>
-      <w:r>
-        <w:t xml:space="preserve"> EUMETSAT Meteosat Second Generation (MSG) Seviri Level 1.5 which describes all </w:t>
-      </w:r>
-      <w:r>
-        <w:t xml:space="preserve">the level 1.5 </w:t>
-      </w:r>
-      <w:r>
-        <w:t>radiance</w:t>
-      </w:r>
-      <w:r>
-        <w:t>s</w:t>
-      </w:r>
-      <w:r>
-        <w:t xml:space="preserve"> over the entire MSG mission is described by one </w:t>
-      </w:r>
-      <w:r>
-        <w:t xml:space="preserve">unique metadata </w:t>
-      </w:r>
-      <w:r>
-        <w:t xml:space="preserve">record. </w:t>
-      </w:r>
-      <w:r>
-        <w:t xml:space="preserve">The user discovering this product collection via the WIS portals </w:t>
-      </w:r>
-      <w:r>
-        <w:t>is</w:t>
-      </w:r>
-      <w:r>
-        <w:t xml:space="preserve"> re-directed to a</w:t>
-      </w:r>
-      <w:r>
-        <w:t xml:space="preserve"> EUMETSAT service offering </w:t>
-      </w:r>
-      <w:r>
-        <w:t xml:space="preserve">sub-sampling capacities </w:t>
-      </w:r>
-      <w:r>
-        <w:t>for selecting the interesting time period and geographic region</w:t>
-      </w:r>
-      <w:r>
-        <w:t>.</w:t>
-      </w:r>
-      <w:r>
-        <w:t xml:space="preserve"> It up to the product provider to decide what is valid collection.</w:t>
+        <w:fldChar w:fldCharType="begin"/>
+      </w:r>
+      <w:r>
+        <w:instrText xml:space="preserve"> REF _Ref451789556 \h </w:instrText>
+      </w:r>
+      <w:r>
+        <w:fldChar w:fldCharType="separate"/>
+      </w:r>
+      <w:r>
+        <w:t>References</w:t>
+      </w:r>
+      <w:r>
+        <w:fldChar w:fldCharType="end"/>
+      </w:r>
+      <w:r>
+        <w:t>)</w:t>
+      </w:r>
+      <w:r>
+        <w:t xml:space="preserve"> in case you would like to define metadata records intended for the GTS.</w:t>
       </w:r>
     </w:p>
     <w:p>
       <w:pPr>
         <w:pStyle w:val="Heading1"/>
       </w:pPr>
-      <w:bookmarkStart w:id="7" w:name="_Toc452566491"/>
-      <w:r>
-        <w:t>WIS product Categories</w:t>
-      </w:r>
-      <w:bookmarkEnd w:id="7"/>
-    </w:p>
-    <w:p>
-      <w:pPr>
-        <w:jc w:val="both"/>
-      </w:pPr>
-      <w:r>
-        <w:t xml:space="preserve">The WIS comprises two different families of products and </w:t>
-      </w:r>
-      <w:r>
-        <w:t xml:space="preserve">associated </w:t>
-      </w:r>
-      <w:r>
-        <w:t>metadata records</w:t>
-      </w:r>
-      <w:r>
-        <w:t>: The GTS and the DCPC</w:t>
-      </w:r>
-      <w:r>
-        <w:t>/NC</w:t>
-      </w:r>
-      <w:r>
-        <w:t xml:space="preserve"> products</w:t>
-      </w:r>
-      <w:r>
-        <w:t>. The first category is regrouping all datasets intended for global exchange to be distributed via GTS and subject to follow and respect the GTS standard</w:t>
-      </w:r>
-      <w:r>
-        <w:t>s</w:t>
-      </w:r>
-      <w:r>
-        <w:t xml:space="preserve"> and regulation</w:t>
-      </w:r>
-      <w:r>
-        <w:t>s</w:t>
-      </w:r>
-      <w:r>
-        <w:t xml:space="preserve"> such as h</w:t>
-      </w:r>
-      <w:r>
-        <w:t xml:space="preserve">aving a bulletin </w:t>
-      </w:r>
-      <w:r>
-        <w:t xml:space="preserve">header and providing information allowing WIS portals to directly </w:t>
-      </w:r>
-      <w:r>
-        <w:t>re-</w:t>
-      </w:r>
-      <w:r>
-        <w:t>distribute those datasets. Defining metadata records for the GTS bulletin datasets need to follow a set of additional rules</w:t>
-      </w:r>
-      <w:r>
-        <w:t xml:space="preserve"> and requires an understanding of the GTS</w:t>
-      </w:r>
-      <w:r>
-        <w:t xml:space="preserve">. The second category is </w:t>
-      </w:r>
-      <w:r>
-        <w:t>regrouping</w:t>
-      </w:r>
-      <w:r>
-        <w:t xml:space="preserve"> datasets described and searchable from the WIS catalogues but served from the different responsible organizations via their own infrastructure and data access services. These products</w:t>
-      </w:r>
-      <w:r>
-        <w:t xml:space="preserve"> also called DCPC products</w:t>
-      </w:r>
-      <w:r>
-        <w:t xml:space="preserve"> are the typical datasets to be distributed by satellite providers and shared within the meteorological community.</w:t>
-      </w:r>
-      <w:r>
-        <w:t xml:space="preserve"> The WMCP 1.3 metadata records for DCPC datasets have to follow</w:t>
-      </w:r>
-      <w:r>
-        <w:t xml:space="preserve"> </w:t>
-      </w:r>
-      <w:r>
-        <w:t xml:space="preserve">a minimum set </w:t>
-      </w:r>
-      <w:r>
-        <w:t xml:space="preserve">of </w:t>
-      </w:r>
-      <w:r>
-        <w:t>rules to stay compliant with the standard.</w:t>
-      </w:r>
-    </w:p>
-    <w:p>
-      <w:pPr>
-        <w:jc w:val="both"/>
-      </w:pPr>
-      <w:r>
-        <w:t xml:space="preserve">The present guide is a solely focusing on describing how to create metadata records for the second category </w:t>
-      </w:r>
-      <w:r>
-        <w:t xml:space="preserve">(DCPC datasets) as it is </w:t>
-      </w:r>
-      <w:r>
-        <w:t xml:space="preserve">most </w:t>
-      </w:r>
-      <w:r>
-        <w:t xml:space="preserve">useful for the meteorological satellite data providers. </w:t>
-      </w:r>
-      <w:r>
-        <w:t xml:space="preserve">Please read </w:t>
-      </w:r>
-      <w:r>
-        <w:t xml:space="preserve">the </w:t>
-      </w:r>
-      <w:r>
-        <w:t>WIS Guidance for creating bulletin metadata</w:t>
-      </w:r>
-      <w:r>
-        <w:t xml:space="preserve"> (See </w:t>
-      </w:r>
-      <w:r>
-        <w:fldChar w:fldCharType="begin"/>
-      </w:r>
-      <w:r>
-        <w:instrText xml:space="preserve"> REF _Ref451789556 \r \h </w:instrText>
-      </w:r>
-      <w:r>
-        <w:fldChar w:fldCharType="separate"/>
-      </w:r>
-      <w:r>
-        <w:t>2</w:t>
-      </w:r>
-      <w:r>
-        <w:fldChar w:fldCharType="end"/>
-      </w:r>
-      <w:r>
-        <w:t xml:space="preserve"> </w:t>
-      </w:r>
-      <w:r>
-        <w:fldChar w:fldCharType="begin"/>
-      </w:r>
-      <w:r>
-        <w:instrText xml:space="preserve"> REF _Ref451789556 \h </w:instrText>
-      </w:r>
-      <w:r>
-        <w:fldChar w:fldCharType="separate"/>
-      </w:r>
-      <w:r>
-        <w:t>References</w:t>
-      </w:r>
-      <w:r>
-        <w:fldChar w:fldCharType="end"/>
-      </w:r>
-      <w:r>
-        <w:t>)</w:t>
-      </w:r>
-      <w:r>
-        <w:t xml:space="preserve"> in case you would like to define metadata records intended for the GTS.</w:t>
+      <w:bookmarkStart w:id="8" w:name="_Toc452567131"/>
+      <w:r>
+        <w:t>COMPLIANCE to additional metadata standards</w:t>
+      </w:r>
+      <w:bookmarkEnd w:id="8"/>
+    </w:p>
+    <w:p>
+      <w:pPr>
+        <w:jc w:val="both"/>
+      </w:pPr>
+      <w:r>
+        <w:t xml:space="preserve">The </w:t>
+      </w:r>
+      <w:r>
+        <w:t>current</w:t>
+      </w:r>
+      <w:r>
+        <w:t xml:space="preserve"> guide is </w:t>
+      </w:r>
+      <w:r>
+        <w:t xml:space="preserve">allowing metadata author to create WMO Core Profile 1.3 metadata records that can become compliant with additional </w:t>
+      </w:r>
+      <w:r>
+        <w:t xml:space="preserve">metadata </w:t>
+      </w:r>
+      <w:r>
+        <w:t xml:space="preserve">recommendations/standards such as </w:t>
+      </w:r>
+      <w:r>
+        <w:t xml:space="preserve">for instance </w:t>
+      </w:r>
+      <w:r>
+        <w:t xml:space="preserve">the European INSPIRE regulation (see </w:t>
+      </w:r>
+      <w:r>
+        <w:t xml:space="preserve">REF </w:t>
+      </w:r>
+      <w:r>
+        <w:t>technical guidelines recommendations). In that case the metadata author will have to ins</w:t>
+      </w:r>
+      <w:r>
+        <w:t xml:space="preserve">ert in the metadata record the </w:t>
+      </w:r>
+      <w:r>
+        <w:t>necessary information for being compliant with an additional given standard.</w:t>
       </w:r>
     </w:p>
     <w:p>
       <w:pPr>
         <w:pStyle w:val="Heading1"/>
       </w:pPr>
-      <w:bookmarkStart w:id="8" w:name="_Toc452566492"/>
-      <w:r>
-        <w:t>COMPLIANCE to additional metadata standards</w:t>
-      </w:r>
-      <w:bookmarkEnd w:id="8"/>
-    </w:p>
-    <w:p>
-      <w:pPr>
-        <w:jc w:val="both"/>
-      </w:pPr>
-      <w:r>
-        <w:t xml:space="preserve">The </w:t>
-      </w:r>
-      <w:r>
-        <w:t>current</w:t>
-      </w:r>
-      <w:r>
-        <w:t xml:space="preserve"> guide is </w:t>
-      </w:r>
-      <w:r>
-        <w:t xml:space="preserve">allowing metadata author to create WMO Core Profile 1.3 metadata records that can become compliant with additional </w:t>
-      </w:r>
-      <w:r>
-        <w:t xml:space="preserve">metadata </w:t>
-      </w:r>
-      <w:r>
-        <w:t xml:space="preserve">recommendations/standards such as </w:t>
-      </w:r>
-      <w:r>
-        <w:t xml:space="preserve">for instance </w:t>
-      </w:r>
-      <w:r>
-        <w:t xml:space="preserve">the European INSPIRE regulation (see </w:t>
-      </w:r>
-      <w:r>
-        <w:t xml:space="preserve">REF </w:t>
-      </w:r>
-      <w:r>
-        <w:t>technical guidelines recommendations). In that case the metadata author will have to ins</w:t>
-      </w:r>
-      <w:r>
-        <w:t xml:space="preserve">ert in the metadata record the </w:t>
-      </w:r>
-      <w:r>
-        <w:t>necessary information for being compliant with an additional given standard.</w:t>
-      </w:r>
-    </w:p>
-    <w:p>
-      <w:pPr>
-        <w:pStyle w:val="Heading1"/>
-      </w:pPr>
-      <w:bookmarkStart w:id="9" w:name="_Toc452566493"/>
-      <w:r>
-        <w:lastRenderedPageBreak/>
+      <w:bookmarkStart w:id="9" w:name="_Toc452567132"/>
+      <w:r>
         <w:t xml:space="preserve">Generating </w:t>
       </w:r>
       <w:r>
@@ -3408,7 +3567,7 @@
         <w:pStyle w:val="Heading2"/>
         <w:jc w:val="both"/>
       </w:pPr>
-      <w:bookmarkStart w:id="10" w:name="_Toc452566494"/>
+      <w:bookmarkStart w:id="10" w:name="_Toc452567133"/>
       <w:r>
         <w:t>Template</w:t>
       </w:r>
@@ -3579,8 +3738,9 @@
         <w:pStyle w:val="Heading1"/>
       </w:pPr>
       <w:bookmarkStart w:id="11" w:name="_Ref451789599"/>
-      <w:bookmarkStart w:id="12" w:name="_Toc452566495"/>
-      <w:r>
+      <w:bookmarkStart w:id="12" w:name="_Toc452567134"/>
+      <w:r>
+        <w:lastRenderedPageBreak/>
         <w:t xml:space="preserve">WMO Core Profile </w:t>
       </w:r>
       <w:r>
@@ -3698,9 +3858,8 @@
       <w:pPr>
         <w:pStyle w:val="Heading2"/>
       </w:pPr>
-      <w:bookmarkStart w:id="13" w:name="_Toc452566496"/>
-      <w:r>
-        <w:lastRenderedPageBreak/>
+      <w:bookmarkStart w:id="13" w:name="_Toc452567135"/>
+      <w:r>
         <w:t>Product Information</w:t>
       </w:r>
       <w:bookmarkEnd w:id="13"/>
@@ -4412,6 +4571,7 @@
         <w:jc w:val="both"/>
       </w:pPr>
       <w:r>
+        <w:lastRenderedPageBreak/>
         <w:t xml:space="preserve">                        &lt;/gmd:CI_OnlineResource&gt;</w:t>
       </w:r>
     </w:p>
@@ -4768,7 +4928,6 @@
               <w:rPr>
                 <w:lang w:eastAsia="en-US"/>
               </w:rPr>
-              <w:lastRenderedPageBreak/>
               <w:t>XPath:</w:t>
             </w:r>
           </w:p>
@@ -5597,6 +5756,7 @@
         <w:jc w:val="both"/>
       </w:pPr>
       <w:r>
+        <w:lastRenderedPageBreak/>
         <w:t xml:space="preserve">For instance </w:t>
       </w:r>
       <w:r>
@@ -5766,7 +5926,6 @@
         <w:jc w:val="both"/>
       </w:pPr>
       <w:r>
-        <w:lastRenderedPageBreak/>
         <w:tab/>
       </w:r>
       <w:r>
@@ -6623,6 +6782,7 @@
         <w:jc w:val="both"/>
       </w:pPr>
       <w:r>
+        <w:lastRenderedPageBreak/>
         <w:t>For instance below is a typical Level 1 product abstract:</w:t>
       </w:r>
     </w:p>
@@ -6734,7 +6894,6 @@
         <w:rPr>
           <w:b/>
         </w:rPr>
-        <w:lastRenderedPageBreak/>
         <w:t xml:space="preserve">Abstract </w:t>
       </w:r>
       <w:r>
@@ -7298,6 +7457,7 @@
         <w:jc w:val="both"/>
       </w:pPr>
       <w:r>
+        <w:lastRenderedPageBreak/>
         <w:t>&lt;gmd:extent&gt;</w:t>
       </w:r>
     </w:p>
@@ -7377,7 +7537,7 @@
       <w:r>
         <w:t xml:space="preserve">Reference metadata: </w:t>
       </w:r>
-      <w:hyperlink r:id="rId16" w:history="1">
+      <w:hyperlink r:id="rId18" w:history="1">
         <w:r>
           <w:rPr>
             <w:rStyle w:val="Hyperlink"/>
@@ -7424,7 +7584,6 @@
         <w:jc w:val="both"/>
       </w:pPr>
       <w:r>
-        <w:lastRenderedPageBreak/>
         <w:t xml:space="preserve">    </w:t>
       </w:r>
       <w:r>
@@ -7519,7 +7678,7 @@
       <w:r>
         <w:t xml:space="preserve">Reference metadata: </w:t>
       </w:r>
-      <w:hyperlink r:id="rId17" w:history="1">
+      <w:hyperlink r:id="rId19" w:history="1">
         <w:r>
           <w:rPr>
             <w:rStyle w:val="Hyperlink"/>
@@ -8183,6 +8342,7 @@
                 <w:b/>
                 <w:i/>
               </w:rPr>
+              <w:lastRenderedPageBreak/>
               <w:t>TEMPLATE Value:</w:t>
             </w:r>
           </w:p>
@@ -8534,7 +8694,6 @@
         <w:pStyle w:val="XML"/>
       </w:pPr>
       <w:r>
-        <w:lastRenderedPageBreak/>
         <w:t xml:space="preserve">                    </w:t>
       </w:r>
       <w:r>
@@ -8622,7 +8781,7 @@
         <w:pStyle w:val="Heading3"/>
         <w:jc w:val="both"/>
       </w:pPr>
-      <w:bookmarkStart w:id="15" w:name="_Toc452566497"/>
+      <w:bookmarkStart w:id="15" w:name="_Toc452567136"/>
       <w:r>
         <w:t>Descriptive keywords</w:t>
       </w:r>
@@ -9000,7 +9159,7 @@
                     <pic:cNvPicPr/>
                   </pic:nvPicPr>
                   <pic:blipFill>
-                    <a:blip r:embed="rId18" cstate="print"/>
+                    <a:blip r:embed="rId20" cstate="print"/>
                     <a:stretch>
                       <a:fillRect/>
                     </a:stretch>
@@ -9041,7 +9200,7 @@
                     <pic:cNvPicPr/>
                   </pic:nvPicPr>
                   <pic:blipFill>
-                    <a:blip r:embed="rId19" cstate="print"/>
+                    <a:blip r:embed="rId21" cstate="print"/>
                     <a:stretch>
                       <a:fillRect/>
                     </a:stretch>
@@ -10097,7 +10256,7 @@
       <w:pPr>
         <w:pStyle w:val="Heading3"/>
       </w:pPr>
-      <w:bookmarkStart w:id="16" w:name="_Toc452566498"/>
+      <w:bookmarkStart w:id="16" w:name="_Toc452567137"/>
       <w:r>
         <w:t>Data Policy Information</w:t>
       </w:r>
@@ -10108,7 +10267,7 @@
       <w:pPr>
         <w:pStyle w:val="Heading3"/>
       </w:pPr>
-      <w:bookmarkStart w:id="17" w:name="_Toc452566499"/>
+      <w:bookmarkStart w:id="17" w:name="_Toc452567138"/>
       <w:r>
         <w:t>Data Access Information</w:t>
       </w:r>
@@ -10118,7 +10277,7 @@
       <w:pPr>
         <w:pStyle w:val="Heading2"/>
       </w:pPr>
-      <w:bookmarkStart w:id="18" w:name="_Toc452566500"/>
+      <w:bookmarkStart w:id="18" w:name="_Toc452567139"/>
       <w:r>
         <w:t>Mandatory WIS Technical Information</w:t>
       </w:r>
@@ -11472,7 +11631,7 @@
       <w:pPr>
         <w:pStyle w:val="Heading3"/>
       </w:pPr>
-      <w:bookmarkStart w:id="19" w:name="_Toc452566501"/>
+      <w:bookmarkStart w:id="19" w:name="_Toc452567140"/>
       <w:r>
         <w:t xml:space="preserve">Additional </w:t>
       </w:r>
@@ -11939,7 +12098,7 @@
         <w:pStyle w:val="XML"/>
         <w:jc w:val="both"/>
       </w:pPr>
-      <w:hyperlink r:id="rId20" w:history="1">
+      <w:hyperlink r:id="rId22" w:history="1">
         <w:r>
           <w:rPr>
             <w:rStyle w:val="Hyperlink"/>
@@ -12616,7 +12775,7 @@
       <w:r>
         <w:t>&lt;gmd:URL&gt;</w:t>
       </w:r>
-      <w:hyperlink r:id="rId21" w:history="1">
+      <w:hyperlink r:id="rId23" w:history="1">
         <w:r>
           <w:rPr>
             <w:rStyle w:val="Hyperlink"/>
@@ -12857,7 +13016,7 @@
       <w:pPr>
         <w:pStyle w:val="Heading3"/>
       </w:pPr>
-      <w:bookmarkStart w:id="20" w:name="_Toc452566502"/>
+      <w:bookmarkStart w:id="20" w:name="_Toc452567141"/>
       <w:r>
         <w:t xml:space="preserve">Referencing </w:t>
       </w:r>
@@ -13252,7 +13411,7 @@
       <w:r>
         <w:t xml:space="preserve">OSCAR instrument page URL and ADD-INSTRUMENT-NAME with the intrument name. The OSCAR database is freely accessible from </w:t>
       </w:r>
-      <w:hyperlink r:id="rId22" w:history="1">
+      <w:hyperlink r:id="rId24" w:history="1">
         <w:r>
           <w:rPr>
             <w:rStyle w:val="Hyperlink"/>
@@ -13271,7 +13430,7 @@
       <w:r>
         <w:t xml:space="preserve">For instance the page URL for the GOES IMAGER is </w:t>
       </w:r>
-      <w:hyperlink r:id="rId23" w:history="1">
+      <w:hyperlink r:id="rId25" w:history="1">
         <w:r>
           <w:rPr>
             <w:rStyle w:val="Hyperlink"/>
@@ -13282,7 +13441,7 @@
       <w:r>
         <w:t xml:space="preserve"> and the page URL for the SEVIRI IMAGER is </w:t>
       </w:r>
-      <w:hyperlink r:id="rId24" w:history="1">
+      <w:hyperlink r:id="rId26" w:history="1">
         <w:r>
           <w:rPr>
             <w:rStyle w:val="Hyperlink"/>
@@ -14051,7 +14210,7 @@
       <w:r>
         <w:t xml:space="preserve"> name. The OSCAR database is freely accessible from </w:t>
       </w:r>
-      <w:hyperlink r:id="rId25" w:history="1">
+      <w:hyperlink r:id="rId27" w:history="1">
         <w:r>
           <w:rPr>
             <w:rStyle w:val="Hyperlink"/>
@@ -14070,7 +14229,7 @@
       <w:r>
         <w:t xml:space="preserve">For instance the page URL for the NOAA GOES-14 Satellite is </w:t>
       </w:r>
-      <w:hyperlink r:id="rId26" w:history="1">
+      <w:hyperlink r:id="rId28" w:history="1">
         <w:r>
           <w:rPr>
             <w:rStyle w:val="Hyperlink"/>
@@ -14514,7 +14673,7 @@
         <w:pStyle w:val="Heading1"/>
         <w:jc w:val="both"/>
       </w:pPr>
-      <w:bookmarkStart w:id="21" w:name="_Toc452566503"/>
+      <w:bookmarkStart w:id="21" w:name="_Toc452567142"/>
       <w:r>
         <w:lastRenderedPageBreak/>
         <w:t>Annex</w:t>
@@ -14527,7 +14686,7 @@
       </w:pPr>
       <w:bookmarkStart w:id="22" w:name="_Ref451880632"/>
       <w:bookmarkStart w:id="23" w:name="_Ref451956495"/>
-      <w:bookmarkStart w:id="24" w:name="_Toc452566504"/>
+      <w:bookmarkStart w:id="24" w:name="_Toc452567143"/>
       <w:r>
         <w:t xml:space="preserve">Level 1 </w:t>
       </w:r>
@@ -14625,7 +14784,7 @@
         <w:pStyle w:val="Heading2"/>
       </w:pPr>
       <w:bookmarkStart w:id="25" w:name="_Ref451880707"/>
-      <w:bookmarkStart w:id="26" w:name="_Toc452566505"/>
+      <w:bookmarkStart w:id="26" w:name="_Toc452567144"/>
       <w:r>
         <w:t>L</w:t>
       </w:r>
@@ -14695,7 +14854,7 @@
         <w:pStyle w:val="Heading2"/>
       </w:pPr>
       <w:bookmarkStart w:id="27" w:name="_Ref451881307"/>
-      <w:bookmarkStart w:id="28" w:name="_Toc452566506"/>
+      <w:bookmarkStart w:id="28" w:name="_Toc452567145"/>
       <w:r>
         <w:t>Level 2 Product types.</w:t>
       </w:r>
@@ -15182,8 +15341,8 @@
         <w:pStyle w:val="PlainText"/>
         <w:jc w:val="both"/>
         <w:sectPr>
-          <w:headerReference w:type="default" r:id="rId27"/>
-          <w:footerReference w:type="default" r:id="rId28"/>
+          <w:headerReference w:type="default" r:id="rId29"/>
+          <w:footerReference w:type="default" r:id="rId30"/>
           <w:pgSz w:w="11906" w:h="16838"/>
           <w:pgMar w:top="1440" w:right="707" w:bottom="1440" w:left="851" w:header="708" w:footer="708" w:gutter="0"/>
           <w:cols w:space="708"/>
@@ -15196,7 +15355,7 @@
         <w:pStyle w:val="Heading2"/>
       </w:pPr>
       <w:bookmarkStart w:id="30" w:name="_Ref451880545"/>
-      <w:bookmarkStart w:id="31" w:name="_Toc452566507"/>
+      <w:bookmarkStart w:id="31" w:name="_Toc452567146"/>
       <w:r>
         <w:lastRenderedPageBreak/>
         <w:t>Instrument types, and associated characteristics of L1 products</w:t>
@@ -19976,7 +20135,7 @@
         <w:rStyle w:val="PageNumber"/>
         <w:noProof/>
       </w:rPr>
-      <w:instrText>3</w:instrText>
+      <w:instrText>2</w:instrText>
     </w:r>
     <w:r>
       <w:rPr>
@@ -20001,7 +20160,7 @@
         <w:rStyle w:val="PageNumber"/>
         <w:noProof/>
       </w:rPr>
-      <w:t>4</w:t>
+      <w:t>3</w:t>
     </w:r>
     <w:r>
       <w:rPr>
@@ -21360,7 +21519,7 @@
   <w:style w:type="paragraph" w:default="1" w:styleId="Normal">
     <w:name w:val="Normal"/>
     <w:qFormat/>
-    <w:rsid w:val="009C3D27"/>
+    <w:rsid w:val="00380779"/>
     <w:rPr>
       <w:rFonts w:eastAsiaTheme="minorHAnsi"/>
     </w:rPr>
@@ -21551,7 +21710,7 @@
     <w:uiPriority w:val="1"/>
     <w:semiHidden/>
     <w:unhideWhenUsed/>
-    <w:rsid w:val="009C3D27"/>
+    <w:rsid w:val="00380779"/>
   </w:style>
   <w:style w:type="table" w:default="1" w:styleId="TableNormal">
     <w:name w:val="Normal Table"/>
@@ -21574,7 +21733,7 @@
     <w:uiPriority w:val="99"/>
     <w:semiHidden/>
     <w:unhideWhenUsed/>
-    <w:rsid w:val="009C3D27"/>
+    <w:rsid w:val="00380779"/>
   </w:style>
   <w:style w:type="character" w:customStyle="1" w:styleId="Heading1Char">
     <w:name w:val="Heading 1 Char"/>
@@ -23132,7 +23291,7 @@
 </file>
 
 <file path=customXml/itemProps1.xml><?xml version="1.0" encoding="utf-8"?>
-<ds:datastoreItem xmlns:ds="http://schemas.openxmlformats.org/officeDocument/2006/customXml" ds:itemID="{14A6C477-241A-4505-839A-6CF9E433A7B8}">
+<ds:datastoreItem xmlns:ds="http://schemas.openxmlformats.org/officeDocument/2006/customXml" ds:itemID="{E67876F0-932C-4729-9847-21A2D0667C38}">
   <ds:schemaRefs>
     <ds:schemaRef ds:uri="http://schemas.openxmlformats.org/officeDocument/2006/bibliography"/>
   </ds:schemaRefs>

</xml_diff>